<commit_message>
Cambios en el documento de diseño
</commit_message>
<xml_diff>
--- a/v1.0/Diseño_v1.0.docx
+++ b/v1.0/Diseño_v1.0.docx
@@ -1,6 +1,6 @@
 
 <file path=word/document.xml><?xml version="1.0" encoding="utf-8"?>
-<w:document xmlns:wpc="http://schemas.microsoft.com/office/word/2010/wordprocessingCanvas" xmlns:cx="http://schemas.microsoft.com/office/drawing/2014/chartex" xmlns:cx1="http://schemas.microsoft.com/office/drawing/2015/9/8/chartex" xmlns:cx2="http://schemas.microsoft.com/office/drawing/2015/10/21/chartex" xmlns:cx3="http://schemas.microsoft.com/office/drawing/2016/5/9/chartex" xmlns:cx4="http://schemas.microsoft.com/office/drawing/2016/5/10/chartex" xmlns:cx5="http://schemas.microsoft.com/office/drawing/2016/5/11/chartex" xmlns:cx6="http://schemas.microsoft.com/office/drawing/2016/5/12/chartex" xmlns:cx7="http://schemas.microsoft.com/office/drawing/2016/5/13/chartex" xmlns:cx8="http://schemas.microsoft.com/office/drawing/2016/5/14/chartex" xmlns:mc="http://schemas.openxmlformats.org/markup-compatibility/2006" xmlns:aink="http://schemas.microsoft.com/office/drawing/2016/ink" xmlns:am3d="http://schemas.microsoft.com/office/drawing/2017/model3d" xmlns:o="urn:schemas-microsoft-com:office:office" xmlns:oel="http://schemas.microsoft.com/office/2019/extlst" xmlns:r="http://schemas.openxmlformats.org/officeDocument/2006/relationships" xmlns:m="http://schemas.openxmlformats.org/officeDocument/2006/math" xmlns:v="urn:schemas-microsoft-com:vml" xmlns:wp14="http://schemas.microsoft.com/office/word/2010/wordprocessingDrawing" xmlns:wp="http://schemas.openxmlformats.org/drawingml/2006/wordprocessingDrawing" xmlns:w10="urn:schemas-microsoft-com:office:word" xmlns:w="http://schemas.openxmlformats.org/wordprocessingml/2006/main" xmlns:w14="http://schemas.microsoft.com/office/word/2010/wordml" xmlns:w15="http://schemas.microsoft.com/office/word/2012/wordml" xmlns:w16cex="http://schemas.microsoft.com/office/word/2018/wordml/cex" xmlns:w16cid="http://schemas.microsoft.com/office/word/2016/wordml/cid" xmlns:w16="http://schemas.microsoft.com/office/word/2018/wordml" xmlns:w16du="http://schemas.microsoft.com/office/word/2023/wordml/word16du" xmlns:w16sdtdh="http://schemas.microsoft.com/office/word/2020/wordml/sdtdatahash" xmlns:w16sdtfl="http://schemas.microsoft.com/office/word/2024/wordml/sdtformatlock" xmlns:w16se="http://schemas.microsoft.com/office/word/2015/wordml/symex" xmlns:wpg="http://schemas.microsoft.com/office/word/2010/wordprocessingGroup" xmlns:wpi="http://schemas.microsoft.com/office/word/2010/wordprocessingInk" xmlns:wne="http://schemas.microsoft.com/office/word/2006/wordml" xmlns:wps="http://schemas.microsoft.com/office/word/2010/wordprocessingShape" mc:Ignorable="w14 w15 w16se w16cid w16 w16cex w16sdtdh w16sdtfl w16du wp14">
+<w:document xmlns:wpc="http://schemas.microsoft.com/office/word/2010/wordprocessingCanvas" xmlns:cx="http://schemas.microsoft.com/office/drawing/2014/chartex" xmlns:cx1="http://schemas.microsoft.com/office/drawing/2015/9/8/chartex" xmlns:cx2="http://schemas.microsoft.com/office/drawing/2015/10/21/chartex" xmlns:cx3="http://schemas.microsoft.com/office/drawing/2016/5/9/chartex" xmlns:cx4="http://schemas.microsoft.com/office/drawing/2016/5/10/chartex" xmlns:cx5="http://schemas.microsoft.com/office/drawing/2016/5/11/chartex" xmlns:cx6="http://schemas.microsoft.com/office/drawing/2016/5/12/chartex" xmlns:cx7="http://schemas.microsoft.com/office/drawing/2016/5/13/chartex" xmlns:cx8="http://schemas.microsoft.com/office/drawing/2016/5/14/chartex" xmlns:mc="http://schemas.openxmlformats.org/markup-compatibility/2006" xmlns:aink="http://schemas.microsoft.com/office/drawing/2016/ink" xmlns:am3d="http://schemas.microsoft.com/office/drawing/2017/model3d" xmlns:o="urn:schemas-microsoft-com:office:office" xmlns:r="http://schemas.openxmlformats.org/officeDocument/2006/relationships" xmlns:m="http://schemas.openxmlformats.org/officeDocument/2006/math" xmlns:v="urn:schemas-microsoft-com:vml" xmlns:wp14="http://schemas.microsoft.com/office/word/2010/wordprocessingDrawing" xmlns:wp="http://schemas.openxmlformats.org/drawingml/2006/wordprocessingDrawing" xmlns:w10="urn:schemas-microsoft-com:office:word" xmlns:w="http://schemas.openxmlformats.org/wordprocessingml/2006/main" xmlns:w14="http://schemas.microsoft.com/office/word/2010/wordml" xmlns:w15="http://schemas.microsoft.com/office/word/2012/wordml" xmlns:w16cid="http://schemas.microsoft.com/office/word/2016/wordml/cid" xmlns:w16se="http://schemas.microsoft.com/office/word/2015/wordml/symex" xmlns:wpg="http://schemas.microsoft.com/office/word/2010/wordprocessingGroup" xmlns:wpi="http://schemas.microsoft.com/office/word/2010/wordprocessingInk" xmlns:wne="http://schemas.microsoft.com/office/word/2006/wordml" xmlns:wps="http://schemas.microsoft.com/office/word/2010/wordprocessingShape" mc:Ignorable="w14 w15 w16se w16cid wp14">
   <w:body>
     <w:p>
       <w:pPr>
@@ -144,6 +144,27 @@
         </w:rPr>
         <w:t xml:space="preserve"> </w:t>
       </w:r>
+    </w:p>
+    <w:p>
+      <w:pPr>
+        <w:rPr>
+          <w:lang w:val="es-ES_tradnl"/>
+        </w:rPr>
+      </w:pPr>
+    </w:p>
+    <w:p>
+      <w:pPr>
+        <w:rPr>
+          <w:lang w:val="es-ES_tradnl"/>
+        </w:rPr>
+      </w:pPr>
+    </w:p>
+    <w:p>
+      <w:pPr>
+        <w:rPr>
+          <w:lang w:val="es-ES_tradnl"/>
+        </w:rPr>
+      </w:pPr>
     </w:p>
     <w:p>
       <w:pPr>
@@ -476,7 +497,6 @@
           <w:kern w:val="2"/>
           <w:sz w:val="36"/>
           <w:szCs w:val="24"/>
-          <w:lang w:val="es-ES_tradnl" w:eastAsia="es-MX"/>
           <w14:ligatures w14:val="standardContextual"/>
         </w:rPr>
         <w:drawing>
@@ -712,7 +732,6 @@
           <w:b/>
           <w:noProof/>
           <w:sz w:val="36"/>
-          <w:lang w:val="es-ES_tradnl"/>
         </w:rPr>
         <w:drawing>
           <wp:inline distT="0" distB="0" distL="0" distR="0" wp14:anchorId="771831EF" wp14:editId="65F1BD9D">
@@ -2903,23 +2922,7 @@
           <w:szCs w:val="22"/>
           <w:lang w:val="es-ES"/>
         </w:rPr>
-        <w:t xml:space="preserve">El sistema solicita confirmación: “¿Está seguro </w:t>
-      </w:r>
-      <w:r>
-        <w:rPr>
-          <w:sz w:val="22"/>
-          <w:szCs w:val="22"/>
-          <w:lang w:val="es-ES"/>
-        </w:rPr>
-        <w:t>de que</w:t>
-      </w:r>
-      <w:r>
-        <w:rPr>
-          <w:sz w:val="22"/>
-          <w:szCs w:val="22"/>
-          <w:lang w:val="es-ES"/>
-        </w:rPr>
-        <w:t xml:space="preserve"> desea eliminar al paciente [nombre]? Esta acción no se puede deshacer”.</w:t>
+        <w:t>El sistema solicita confirmación: “¿Está seguro de que desea eliminar al paciente [nombre]? Esta acción no se puede deshacer”.</w:t>
       </w:r>
     </w:p>
     <w:p>
@@ -3288,7 +3291,7 @@
           <w:szCs w:val="22"/>
           <w:lang w:val="es-ES"/>
         </w:rPr>
-        <w:t>El sistema solicita: nombre de la serie y tipo de terapia.</w:t>
+        <w:t>El Instructor selecciona “Asignar serie terapéutica”.</w:t>
       </w:r>
     </w:p>
     <w:p>
@@ -3310,7 +3313,7 @@
           <w:szCs w:val="22"/>
           <w:lang w:val="es-ES"/>
         </w:rPr>
-        <w:t>El Instructor ingresa el nombre y selecciona el tipo de terapia.</w:t>
+        <w:t>El sistema muestra una lista de pacientes.</w:t>
       </w:r>
     </w:p>
     <w:p>
@@ -3332,7 +3335,7 @@
           <w:szCs w:val="22"/>
           <w:lang w:val="es-ES"/>
         </w:rPr>
-        <w:t>El sistema despliega las posturas asociadas al tipo de terapia.</w:t>
+        <w:t>El Instructor selecciona un paciente.</w:t>
       </w:r>
     </w:p>
     <w:p>
@@ -3354,7 +3357,7 @@
           <w:szCs w:val="22"/>
           <w:lang w:val="es-ES"/>
         </w:rPr>
-        <w:t>El Instructor selecciona una a una las posturas en el orden deseado.</w:t>
+        <w:t>El sistema solicita: nombre de la serie y tipo de terapia.</w:t>
       </w:r>
     </w:p>
     <w:p>
@@ -3376,7 +3379,7 @@
           <w:szCs w:val="22"/>
           <w:lang w:val="es-ES"/>
         </w:rPr>
-        <w:t>Para cada postura seleccionada, el sistema solicita la duración en minutos.</w:t>
+        <w:t>El Instructor ingresa el nombre y selecciona el tipo de terapia.</w:t>
       </w:r>
     </w:p>
     <w:p>
@@ -3398,7 +3401,7 @@
           <w:szCs w:val="22"/>
           <w:lang w:val="es-ES"/>
         </w:rPr>
-        <w:t>El Instructor completa la duración de cada postura.</w:t>
+        <w:t>El sistema despliega las posturas asociadas al tipo de terapia.</w:t>
       </w:r>
     </w:p>
     <w:p>
@@ -3420,7 +3423,7 @@
           <w:szCs w:val="22"/>
           <w:lang w:val="es-ES"/>
         </w:rPr>
-        <w:t>El sistema solicita el número de sesiones recomendadas.</w:t>
+        <w:t>El Instructor selecciona una a una las posturas en el orden deseado.</w:t>
       </w:r>
     </w:p>
     <w:p>
@@ -3442,7 +3445,7 @@
           <w:szCs w:val="22"/>
           <w:lang w:val="es-ES"/>
         </w:rPr>
-        <w:t>El Instructor ingresa el número de sesiones recomendadas.</w:t>
+        <w:t>Para cada postura seleccionada, el sistema solicita la duración en minutos.</w:t>
       </w:r>
     </w:p>
     <w:p>
@@ -3464,7 +3467,7 @@
           <w:szCs w:val="22"/>
           <w:lang w:val="es-ES"/>
         </w:rPr>
-        <w:t>El sistema valida que al menos una postura haya sido seleccionada y que las duraciones sean válidas (números positivos).</w:t>
+        <w:t>El Instructor completa la duración de cada postura.</w:t>
       </w:r>
     </w:p>
     <w:p>
@@ -3486,17 +3489,8 @@
           <w:szCs w:val="22"/>
           <w:lang w:val="es-ES"/>
         </w:rPr>
-        <w:t>Si todo es válido, el sistema guarda la nueva serie terapéutica.</w:t>
-      </w:r>
-    </w:p>
-    <w:p>
-      <w:pPr>
-        <w:rPr>
-          <w:sz w:val="22"/>
-          <w:szCs w:val="22"/>
-          <w:lang w:val="es-ES"/>
-        </w:rPr>
-      </w:pPr>
+        <w:t>El sistema solicita el número de sesiones recomendadas.</w:t>
+      </w:r>
     </w:p>
     <w:p>
       <w:pPr>
@@ -3517,7 +3511,7 @@
           <w:szCs w:val="22"/>
           <w:lang w:val="es-ES"/>
         </w:rPr>
-        <w:t>El sistema muestra: “Serie terapéutica creada exitosamente”.</w:t>
+        <w:t>El Instructor ingresa el número de sesiones recomendadas.</w:t>
       </w:r>
     </w:p>
     <w:p>
@@ -3539,6 +3533,81 @@
           <w:szCs w:val="22"/>
           <w:lang w:val="es-ES"/>
         </w:rPr>
+        <w:t>El sistema valida que al menos una postura haya sido seleccionada y que las duraciones sean válidas (números positivos).</w:t>
+      </w:r>
+    </w:p>
+    <w:p>
+      <w:pPr>
+        <w:pStyle w:val="Prrafodelista"/>
+        <w:numPr>
+          <w:ilvl w:val="0"/>
+          <w:numId w:val="38"/>
+        </w:numPr>
+        <w:rPr>
+          <w:sz w:val="22"/>
+          <w:szCs w:val="22"/>
+          <w:lang w:val="es-ES"/>
+        </w:rPr>
+      </w:pPr>
+      <w:r>
+        <w:rPr>
+          <w:sz w:val="22"/>
+          <w:szCs w:val="22"/>
+          <w:lang w:val="es-ES"/>
+        </w:rPr>
+        <w:t>Si todo es válido, el sistema guarda la nueva serie terapéutica.</w:t>
+      </w:r>
+    </w:p>
+    <w:p>
+      <w:pPr>
+        <w:rPr>
+          <w:sz w:val="22"/>
+          <w:szCs w:val="22"/>
+          <w:lang w:val="es-ES"/>
+        </w:rPr>
+      </w:pPr>
+    </w:p>
+    <w:p>
+      <w:pPr>
+        <w:pStyle w:val="Prrafodelista"/>
+        <w:numPr>
+          <w:ilvl w:val="0"/>
+          <w:numId w:val="38"/>
+        </w:numPr>
+        <w:rPr>
+          <w:sz w:val="22"/>
+          <w:szCs w:val="22"/>
+          <w:lang w:val="es-ES"/>
+        </w:rPr>
+      </w:pPr>
+      <w:r>
+        <w:rPr>
+          <w:sz w:val="22"/>
+          <w:szCs w:val="22"/>
+          <w:lang w:val="es-ES"/>
+        </w:rPr>
+        <w:t>El sistema muestra: “Serie terapéutica creada exitosamente”.</w:t>
+      </w:r>
+    </w:p>
+    <w:p>
+      <w:pPr>
+        <w:pStyle w:val="Prrafodelista"/>
+        <w:numPr>
+          <w:ilvl w:val="0"/>
+          <w:numId w:val="38"/>
+        </w:numPr>
+        <w:rPr>
+          <w:sz w:val="22"/>
+          <w:szCs w:val="22"/>
+          <w:lang w:val="es-ES"/>
+        </w:rPr>
+      </w:pPr>
+      <w:r>
+        <w:rPr>
+          <w:sz w:val="22"/>
+          <w:szCs w:val="22"/>
+          <w:lang w:val="es-ES"/>
+        </w:rPr>
         <w:t>El caso de uso termina.</w:t>
       </w:r>
     </w:p>
@@ -3728,136 +3797,37 @@
     </w:p>
     <w:p>
       <w:pPr>
-        <w:rPr>
-          <w:b/>
-          <w:bCs/>
-          <w:sz w:val="22"/>
-          <w:szCs w:val="22"/>
-          <w:lang w:val="es-ES"/>
-        </w:rPr>
-      </w:pPr>
-    </w:p>
-    <w:p>
-      <w:pPr>
-        <w:rPr>
-          <w:b/>
-          <w:bCs/>
-          <w:sz w:val="22"/>
-          <w:szCs w:val="22"/>
-          <w:lang w:val="es-ES"/>
-        </w:rPr>
-      </w:pPr>
-    </w:p>
-    <w:p>
-      <w:pPr>
-        <w:rPr>
-          <w:b/>
-          <w:bCs/>
-          <w:sz w:val="22"/>
-          <w:szCs w:val="22"/>
-          <w:lang w:val="es-ES"/>
-        </w:rPr>
-      </w:pPr>
-      <w:r>
-        <w:rPr>
-          <w:b/>
-          <w:bCs/>
-          <w:sz w:val="22"/>
-          <w:szCs w:val="22"/>
-          <w:lang w:val="es-ES"/>
-        </w:rPr>
-        <w:t xml:space="preserve">2.1.5. Asignar serie terapéutica. </w:t>
-      </w:r>
-    </w:p>
-    <w:p>
-      <w:pPr>
-        <w:rPr>
-          <w:b/>
-          <w:bCs/>
-          <w:sz w:val="22"/>
-          <w:szCs w:val="22"/>
-          <w:lang w:val="es-ES"/>
-        </w:rPr>
-      </w:pPr>
-    </w:p>
-    <w:p>
-      <w:pPr>
-        <w:rPr>
-          <w:sz w:val="22"/>
-          <w:szCs w:val="22"/>
-          <w:lang w:val="es-ES"/>
-        </w:rPr>
-      </w:pPr>
-      <w:r>
-        <w:rPr>
-          <w:i/>
-          <w:iCs/>
-          <w:sz w:val="22"/>
-          <w:szCs w:val="22"/>
-          <w:lang w:val="es-ES"/>
-        </w:rPr>
-        <w:t>Actor Principal</w:t>
-      </w:r>
-      <w:r>
-        <w:rPr>
-          <w:sz w:val="22"/>
-          <w:szCs w:val="22"/>
-          <w:lang w:val="es-ES"/>
-        </w:rPr>
-        <w:t>: Instructor</w:t>
-      </w:r>
-    </w:p>
-    <w:p>
-      <w:pPr>
-        <w:rPr>
-          <w:sz w:val="22"/>
-          <w:szCs w:val="22"/>
-          <w:lang w:val="es-ES"/>
-        </w:rPr>
-      </w:pPr>
-      <w:r>
-        <w:rPr>
-          <w:i/>
-          <w:iCs/>
-          <w:sz w:val="22"/>
-          <w:szCs w:val="22"/>
-          <w:lang w:val="es-ES"/>
-        </w:rPr>
-        <w:t>Propósito:</w:t>
-      </w:r>
-      <w:r>
-        <w:rPr>
-          <w:sz w:val="22"/>
-          <w:szCs w:val="22"/>
-          <w:lang w:val="es-ES"/>
-        </w:rPr>
-        <w:t xml:space="preserve"> Asignar una serie terapéutica a un paciente.</w:t>
-      </w:r>
-    </w:p>
-    <w:p>
-      <w:pPr>
-        <w:rPr>
-          <w:sz w:val="22"/>
-          <w:szCs w:val="22"/>
-          <w:lang w:val="es-ES"/>
-        </w:rPr>
-      </w:pPr>
-    </w:p>
-    <w:p>
-      <w:pPr>
-        <w:rPr>
-          <w:sz w:val="22"/>
-          <w:szCs w:val="22"/>
-          <w:lang w:val="es-ES"/>
-        </w:rPr>
-      </w:pPr>
-      <w:r>
-        <w:rPr>
-          <w:sz w:val="22"/>
-          <w:szCs w:val="22"/>
-          <w:lang w:val="es-ES"/>
-        </w:rPr>
-        <w:t>Escenario Básico</w:t>
+        <w:pStyle w:val="Prrafodelista"/>
+        <w:rPr>
+          <w:sz w:val="22"/>
+          <w:szCs w:val="22"/>
+          <w:lang w:val="es-ES"/>
+        </w:rPr>
+      </w:pPr>
+    </w:p>
+    <w:p>
+      <w:pPr>
+        <w:rPr>
+          <w:sz w:val="22"/>
+          <w:szCs w:val="22"/>
+          <w:lang w:val="es-ES"/>
+        </w:rPr>
+      </w:pPr>
+      <w:r>
+        <w:rPr>
+          <w:sz w:val="22"/>
+          <w:szCs w:val="22"/>
+          <w:lang w:val="es-ES"/>
+        </w:rPr>
+        <w:t xml:space="preserve">Escenario Alternativo </w:t>
+      </w:r>
+      <w:r>
+        <w:rPr>
+          <w:sz w:val="22"/>
+          <w:szCs w:val="22"/>
+          <w:lang w:val="es-ES"/>
+        </w:rPr>
+        <w:t>3</w:t>
       </w:r>
       <w:r>
         <w:rPr>
@@ -3866,239 +3836,6 @@
           <w:lang w:val="es-ES"/>
         </w:rPr>
         <w:t xml:space="preserve">: </w:t>
-      </w:r>
-    </w:p>
-    <w:p>
-      <w:pPr>
-        <w:pStyle w:val="Prrafodelista"/>
-        <w:numPr>
-          <w:ilvl w:val="0"/>
-          <w:numId w:val="36"/>
-        </w:numPr>
-        <w:rPr>
-          <w:sz w:val="22"/>
-          <w:szCs w:val="22"/>
-          <w:lang w:val="es-ES"/>
-        </w:rPr>
-      </w:pPr>
-      <w:r>
-        <w:rPr>
-          <w:sz w:val="22"/>
-          <w:szCs w:val="22"/>
-          <w:lang w:val="es-ES"/>
-        </w:rPr>
-        <w:t>El Instructor selecciona “Asignar serie terapéutica”.</w:t>
-      </w:r>
-    </w:p>
-    <w:p>
-      <w:pPr>
-        <w:pStyle w:val="Prrafodelista"/>
-        <w:numPr>
-          <w:ilvl w:val="0"/>
-          <w:numId w:val="36"/>
-        </w:numPr>
-        <w:rPr>
-          <w:sz w:val="22"/>
-          <w:szCs w:val="22"/>
-          <w:lang w:val="es-ES"/>
-        </w:rPr>
-      </w:pPr>
-      <w:r>
-        <w:rPr>
-          <w:sz w:val="22"/>
-          <w:szCs w:val="22"/>
-          <w:lang w:val="es-ES"/>
-        </w:rPr>
-        <w:t>El sistema muestra una lista de pacientes.</w:t>
-      </w:r>
-    </w:p>
-    <w:p>
-      <w:pPr>
-        <w:pStyle w:val="Prrafodelista"/>
-        <w:numPr>
-          <w:ilvl w:val="0"/>
-          <w:numId w:val="36"/>
-        </w:numPr>
-        <w:rPr>
-          <w:sz w:val="22"/>
-          <w:szCs w:val="22"/>
-          <w:lang w:val="es-ES"/>
-        </w:rPr>
-      </w:pPr>
-      <w:r>
-        <w:rPr>
-          <w:sz w:val="22"/>
-          <w:szCs w:val="22"/>
-          <w:lang w:val="es-ES"/>
-        </w:rPr>
-        <w:t>El Instructor selecciona un paciente.</w:t>
-      </w:r>
-    </w:p>
-    <w:p>
-      <w:pPr>
-        <w:pStyle w:val="Prrafodelista"/>
-        <w:numPr>
-          <w:ilvl w:val="0"/>
-          <w:numId w:val="36"/>
-        </w:numPr>
-        <w:rPr>
-          <w:sz w:val="22"/>
-          <w:szCs w:val="22"/>
-          <w:lang w:val="es-ES"/>
-        </w:rPr>
-      </w:pPr>
-      <w:r>
-        <w:rPr>
-          <w:sz w:val="22"/>
-          <w:szCs w:val="22"/>
-          <w:lang w:val="es-ES"/>
-        </w:rPr>
-        <w:t>El sistema muestra las series terapéuticas creadas por el instructor.</w:t>
-      </w:r>
-    </w:p>
-    <w:p>
-      <w:pPr>
-        <w:pStyle w:val="Prrafodelista"/>
-        <w:numPr>
-          <w:ilvl w:val="0"/>
-          <w:numId w:val="36"/>
-        </w:numPr>
-        <w:rPr>
-          <w:sz w:val="22"/>
-          <w:szCs w:val="22"/>
-          <w:lang w:val="es-ES"/>
-        </w:rPr>
-      </w:pPr>
-      <w:r>
-        <w:rPr>
-          <w:sz w:val="22"/>
-          <w:szCs w:val="22"/>
-          <w:lang w:val="es-ES"/>
-        </w:rPr>
-        <w:t>El Instructor selecciona la serie deseada.</w:t>
-      </w:r>
-    </w:p>
-    <w:p>
-      <w:pPr>
-        <w:pStyle w:val="Prrafodelista"/>
-        <w:numPr>
-          <w:ilvl w:val="0"/>
-          <w:numId w:val="36"/>
-        </w:numPr>
-        <w:rPr>
-          <w:sz w:val="22"/>
-          <w:szCs w:val="22"/>
-          <w:lang w:val="es-ES"/>
-        </w:rPr>
-      </w:pPr>
-      <w:r>
-        <w:rPr>
-          <w:sz w:val="22"/>
-          <w:szCs w:val="22"/>
-          <w:lang w:val="es-ES"/>
-        </w:rPr>
-        <w:t>El sistema verifica que el paciente no tenga otra serie asignada actualmente.</w:t>
-      </w:r>
-      <w:r>
-        <w:rPr>
-          <w:sz w:val="22"/>
-          <w:szCs w:val="22"/>
-          <w:lang w:val="es-ES"/>
-        </w:rPr>
-        <w:t xml:space="preserve"> </w:t>
-      </w:r>
-    </w:p>
-    <w:p>
-      <w:pPr>
-        <w:pStyle w:val="Prrafodelista"/>
-        <w:numPr>
-          <w:ilvl w:val="0"/>
-          <w:numId w:val="36"/>
-        </w:numPr>
-        <w:rPr>
-          <w:sz w:val="22"/>
-          <w:szCs w:val="22"/>
-          <w:lang w:val="es-ES"/>
-        </w:rPr>
-      </w:pPr>
-      <w:r>
-        <w:rPr>
-          <w:sz w:val="22"/>
-          <w:szCs w:val="22"/>
-          <w:lang w:val="es-ES"/>
-        </w:rPr>
-        <w:t>Si no tiene otra serie, el sistema asigna la serie al paciente.</w:t>
-      </w:r>
-    </w:p>
-    <w:p>
-      <w:pPr>
-        <w:pStyle w:val="Prrafodelista"/>
-        <w:numPr>
-          <w:ilvl w:val="0"/>
-          <w:numId w:val="36"/>
-        </w:numPr>
-        <w:rPr>
-          <w:sz w:val="22"/>
-          <w:szCs w:val="22"/>
-          <w:lang w:val="es-ES"/>
-        </w:rPr>
-      </w:pPr>
-      <w:r>
-        <w:rPr>
-          <w:sz w:val="22"/>
-          <w:szCs w:val="22"/>
-          <w:lang w:val="es-ES"/>
-        </w:rPr>
-        <w:lastRenderedPageBreak/>
-        <w:t>El sistema muestra: “Serie terapéutica asignada exitosamente”.</w:t>
-      </w:r>
-    </w:p>
-    <w:p>
-      <w:pPr>
-        <w:pStyle w:val="Prrafodelista"/>
-        <w:numPr>
-          <w:ilvl w:val="0"/>
-          <w:numId w:val="36"/>
-        </w:numPr>
-        <w:rPr>
-          <w:sz w:val="22"/>
-          <w:szCs w:val="22"/>
-          <w:lang w:val="es-ES"/>
-        </w:rPr>
-      </w:pPr>
-      <w:r>
-        <w:rPr>
-          <w:sz w:val="22"/>
-          <w:szCs w:val="22"/>
-          <w:lang w:val="es-ES"/>
-        </w:rPr>
-        <w:t>El caso de uso termina.</w:t>
-      </w:r>
-    </w:p>
-    <w:p>
-      <w:pPr>
-        <w:rPr>
-          <w:sz w:val="22"/>
-          <w:szCs w:val="22"/>
-          <w:lang w:val="es-ES"/>
-        </w:rPr>
-      </w:pPr>
-    </w:p>
-    <w:p>
-      <w:pPr>
-        <w:rPr>
-          <w:sz w:val="22"/>
-          <w:szCs w:val="22"/>
-          <w:lang w:val="es-ES"/>
-        </w:rPr>
-      </w:pPr>
-      <w:r>
-        <w:rPr>
-          <w:sz w:val="22"/>
-          <w:szCs w:val="22"/>
-          <w:lang w:val="es-ES"/>
-        </w:rPr>
-        <w:t xml:space="preserve">Escenario Alternativo 1: </w:t>
       </w:r>
     </w:p>
     <w:p>
@@ -4192,6 +3929,24 @@
     <w:p>
       <w:pPr>
         <w:rPr>
+          <w:sz w:val="22"/>
+          <w:szCs w:val="22"/>
+          <w:lang w:val="es-ES"/>
+        </w:rPr>
+      </w:pPr>
+    </w:p>
+    <w:p>
+      <w:pPr>
+        <w:rPr>
+          <w:sz w:val="22"/>
+          <w:szCs w:val="22"/>
+          <w:lang w:val="es-ES"/>
+        </w:rPr>
+      </w:pPr>
+    </w:p>
+    <w:p>
+      <w:pPr>
+        <w:rPr>
           <w:b/>
           <w:bCs/>
           <w:sz w:val="22"/>
@@ -4240,6 +3995,7 @@
           <w:szCs w:val="22"/>
           <w:lang w:val="es-ES"/>
         </w:rPr>
+        <w:lastRenderedPageBreak/>
         <w:t>2.2. Módulo</w:t>
       </w:r>
       <w:r>
@@ -4545,71 +4301,7 @@
           <w:szCs w:val="22"/>
           <w:lang w:val="es-ES"/>
         </w:rPr>
-        <w:t>Para cada postura, el sistema muestra:</w:t>
-      </w:r>
-      <w:r>
-        <w:rPr>
-          <w:sz w:val="22"/>
-          <w:szCs w:val="22"/>
-          <w:lang w:val="es-ES"/>
-        </w:rPr>
-        <w:t xml:space="preserve"> </w:t>
-      </w:r>
-      <w:r>
-        <w:rPr>
-          <w:sz w:val="22"/>
-          <w:szCs w:val="22"/>
-          <w:lang w:val="es-ES"/>
-        </w:rPr>
-        <w:t>Fotografía estática</w:t>
-      </w:r>
-      <w:r>
-        <w:rPr>
-          <w:sz w:val="22"/>
-          <w:szCs w:val="22"/>
-          <w:lang w:val="es-ES"/>
-        </w:rPr>
-        <w:t>, o</w:t>
-      </w:r>
-      <w:r>
-        <w:rPr>
-          <w:sz w:val="22"/>
-          <w:szCs w:val="22"/>
-          <w:lang w:val="es-ES"/>
-        </w:rPr>
-        <w:t>pción de reproducir video</w:t>
-      </w:r>
-      <w:r>
-        <w:rPr>
-          <w:sz w:val="22"/>
-          <w:szCs w:val="22"/>
-          <w:lang w:val="es-ES"/>
-        </w:rPr>
-        <w:t>, o</w:t>
-      </w:r>
-      <w:r>
-        <w:rPr>
-          <w:sz w:val="22"/>
-          <w:szCs w:val="22"/>
-          <w:lang w:val="es-ES"/>
-        </w:rPr>
-        <w:t>pción de leer instrucciones</w:t>
-      </w:r>
-      <w:r>
-        <w:rPr>
-          <w:sz w:val="22"/>
-          <w:szCs w:val="22"/>
-          <w:lang w:val="es-ES"/>
-        </w:rPr>
-        <w:t>, t</w:t>
-      </w:r>
-      <w:r>
-        <w:rPr>
-          <w:sz w:val="22"/>
-          <w:szCs w:val="22"/>
-          <w:lang w:val="es-ES"/>
-        </w:rPr>
-        <w:t>emporizador con la duración establecida por el instructor.</w:t>
+        <w:t>Para cada postura, el sistema muestra: Fotografía estática, opción de reproducir video, opción de leer instrucciones, temporizador con la duración establecida por el instructor.</w:t>
       </w:r>
     </w:p>
     <w:p>
@@ -4653,39 +4345,7 @@
           <w:szCs w:val="22"/>
           <w:lang w:val="es-ES"/>
         </w:rPr>
-        <w:t>Al terminar la última postura, el sistema solicita</w:t>
-      </w:r>
-      <w:r>
-        <w:rPr>
-          <w:sz w:val="22"/>
-          <w:szCs w:val="22"/>
-          <w:lang w:val="es-ES"/>
-        </w:rPr>
-        <w:t xml:space="preserve">: </w:t>
-      </w:r>
-      <w:r>
-        <w:rPr>
-          <w:sz w:val="22"/>
-          <w:szCs w:val="22"/>
-          <w:lang w:val="es-ES"/>
-        </w:rPr>
-        <w:t>Intensidad final del dolor/molestia</w:t>
-      </w:r>
-      <w:r>
-        <w:rPr>
-          <w:sz w:val="22"/>
-          <w:szCs w:val="22"/>
-          <w:lang w:val="es-ES"/>
-        </w:rPr>
-        <w:t>, c</w:t>
-      </w:r>
-      <w:r>
-        <w:rPr>
-          <w:sz w:val="22"/>
-          <w:szCs w:val="22"/>
-          <w:lang w:val="es-ES"/>
-        </w:rPr>
-        <w:t>omentario obligatorio.</w:t>
+        <w:t>Al terminar la última postura, el sistema solicita: Intensidad final del dolor/molestia, comentario obligatorio.</w:t>
       </w:r>
     </w:p>
     <w:p>
@@ -4979,15 +4639,7 @@
           <w:szCs w:val="22"/>
           <w:lang w:val="es-ES"/>
         </w:rPr>
-        <w:t>El caso de uso termina sin iniciar la sesión</w:t>
-      </w:r>
-      <w:r>
-        <w:rPr>
-          <w:sz w:val="22"/>
-          <w:szCs w:val="22"/>
-          <w:lang w:val="es-ES"/>
-        </w:rPr>
-        <w:t>.</w:t>
+        <w:t>El caso de uso termina sin iniciar la sesión.</w:t>
       </w:r>
     </w:p>
     <w:p>
@@ -5036,23 +4688,7 @@
           <w:szCs w:val="22"/>
           <w:lang w:val="es-ES"/>
         </w:rPr>
-        <w:t xml:space="preserve">El paciente termina las </w:t>
-      </w:r>
-      <w:r>
-        <w:rPr>
-          <w:sz w:val="22"/>
-          <w:szCs w:val="22"/>
-          <w:lang w:val="es-ES"/>
-        </w:rPr>
-        <w:t>posturas,</w:t>
-      </w:r>
-      <w:r>
-        <w:rPr>
-          <w:sz w:val="22"/>
-          <w:szCs w:val="22"/>
-          <w:lang w:val="es-ES"/>
-        </w:rPr>
-        <w:t xml:space="preserve"> pero no ingresa un comentario final.</w:t>
+        <w:t>El paciente termina las posturas, pero no ingresa un comentario final.</w:t>
       </w:r>
     </w:p>
     <w:p>
@@ -5169,6 +4805,7 @@
         <w:rPr>
           <w:lang w:val="es-ES"/>
         </w:rPr>
+        <w:lastRenderedPageBreak/>
         <w:t>Diseño de la Base de datos relacional.</w:t>
       </w:r>
     </w:p>
@@ -5232,7 +4869,15 @@
           <w:szCs w:val="22"/>
           <w:lang w:val="es-ES"/>
         </w:rPr>
-        <w:t>Para representar el diseño conceptual se utilizará …………………</w:t>
+        <w:t>Para representar el diseño conceptual se utilizará</w:t>
+      </w:r>
+      <w:r>
+        <w:rPr>
+          <w:sz w:val="22"/>
+          <w:szCs w:val="22"/>
+          <w:lang w:val="es-ES"/>
+        </w:rPr>
+        <w:t xml:space="preserve"> un modelo de datos </w:t>
       </w:r>
       <w:proofErr w:type="gramStart"/>
       <w:r>
@@ -5241,7 +4886,7 @@
           <w:szCs w:val="22"/>
           <w:lang w:val="es-ES"/>
         </w:rPr>
-        <w:t>…….</w:t>
+        <w:t>relacional</w:t>
       </w:r>
       <w:proofErr w:type="gramEnd"/>
       <w:r>
@@ -5250,7 +4895,81 @@
           <w:szCs w:val="22"/>
           <w:lang w:val="es-ES"/>
         </w:rPr>
-        <w:t>. además, la notación de Chen se utilizó para el diagrama entidad-relación.</w:t>
+        <w:t xml:space="preserve"> además, </w:t>
+      </w:r>
+      <w:r>
+        <w:rPr>
+          <w:sz w:val="22"/>
+          <w:szCs w:val="22"/>
+          <w:lang w:val="es-ES"/>
+        </w:rPr>
+        <w:t xml:space="preserve">de la </w:t>
+      </w:r>
+      <w:proofErr w:type="spellStart"/>
+      <w:r>
+        <w:rPr>
+          <w:sz w:val="22"/>
+          <w:szCs w:val="22"/>
+          <w:lang w:val="es-ES"/>
+        </w:rPr>
+        <w:t>la</w:t>
+      </w:r>
+      <w:proofErr w:type="spellEnd"/>
+      <w:r>
+        <w:rPr>
+          <w:sz w:val="22"/>
+          <w:szCs w:val="22"/>
+          <w:lang w:val="es-ES"/>
+        </w:rPr>
+        <w:t xml:space="preserve"> notación de Chen </w:t>
+      </w:r>
+      <w:r>
+        <w:rPr>
+          <w:sz w:val="22"/>
+          <w:szCs w:val="22"/>
+          <w:lang w:val="es-ES"/>
+        </w:rPr>
+        <w:t xml:space="preserve">(extendida) </w:t>
+      </w:r>
+      <w:r>
+        <w:rPr>
+          <w:sz w:val="22"/>
+          <w:szCs w:val="22"/>
+          <w:lang w:val="es-ES"/>
+        </w:rPr>
+        <w:t>para diagrama</w:t>
+      </w:r>
+      <w:r>
+        <w:rPr>
+          <w:sz w:val="22"/>
+          <w:szCs w:val="22"/>
+          <w:lang w:val="es-ES"/>
+        </w:rPr>
+        <w:t>r</w:t>
+      </w:r>
+      <w:r>
+        <w:rPr>
+          <w:sz w:val="22"/>
+          <w:szCs w:val="22"/>
+          <w:lang w:val="es-ES"/>
+        </w:rPr>
+        <w:t xml:space="preserve"> </w:t>
+      </w:r>
+      <w:r>
+        <w:rPr>
+          <w:sz w:val="22"/>
+          <w:szCs w:val="22"/>
+          <w:lang w:val="es-ES"/>
+        </w:rPr>
+        <w:t xml:space="preserve">el grafo </w:t>
+      </w:r>
+      <w:r>
+        <w:rPr>
+          <w:sz w:val="22"/>
+          <w:szCs w:val="22"/>
+          <w:lang w:val="es-ES"/>
+        </w:rPr>
+        <w:t>entidad-relación.</w:t>
       </w:r>
     </w:p>
     <w:p>
@@ -5266,7 +4985,6 @@
           <w:b/>
           <w:bCs/>
           <w:noProof/>
-          <w:lang w:val="es-ES"/>
         </w:rPr>
         <w:drawing>
           <wp:anchor distT="0" distB="0" distL="114300" distR="114300" simplePos="0" relativeHeight="251658240" behindDoc="0" locked="0" layoutInCell="1" allowOverlap="1" wp14:anchorId="2765EF47" wp14:editId="0C55A6FD">
@@ -5450,48 +5168,151 @@
         <w:rPr>
           <w:b/>
           <w:bCs/>
-          <w:sz w:val="22"/>
-          <w:szCs w:val="22"/>
-          <w:lang w:val="es-MX"/>
-        </w:rPr>
-      </w:pPr>
-      <w:r>
+          <w:noProof/>
+          <w:lang w:val="es-ES"/>
+        </w:rPr>
+      </w:pPr>
+    </w:p>
+    <w:p>
+      <w:pPr>
         <w:rPr>
           <w:b/>
           <w:bCs/>
-          <w:sz w:val="22"/>
-          <w:szCs w:val="22"/>
-          <w:lang w:val="es-MX"/>
-        </w:rPr>
-        <w:t>3.1 Diseño Lógico (</w:t>
-      </w:r>
-      <w:r>
+          <w:noProof/>
+          <w:lang w:val="es-ES"/>
+        </w:rPr>
+      </w:pPr>
+    </w:p>
+    <w:p>
+      <w:pPr>
         <w:rPr>
           <w:b/>
           <w:bCs/>
-          <w:sz w:val="22"/>
-          <w:szCs w:val="22"/>
-          <w:lang w:val="es-MX"/>
-        </w:rPr>
-        <w:t>Grafo</w:t>
-      </w:r>
-      <w:r>
+          <w:noProof/>
+          <w:lang w:val="es-ES"/>
+        </w:rPr>
+      </w:pPr>
+    </w:p>
+    <w:p>
+      <w:pPr>
         <w:rPr>
           <w:b/>
           <w:bCs/>
+          <w:noProof/>
+          <w:lang w:val="es-ES"/>
+        </w:rPr>
+      </w:pPr>
+    </w:p>
+    <w:p>
+      <w:pPr>
+        <w:rPr>
+          <w:b/>
+          <w:bCs/>
+          <w:noProof/>
+          <w:lang w:val="es-ES"/>
+        </w:rPr>
+      </w:pPr>
+    </w:p>
+    <w:p>
+      <w:pPr>
+        <w:rPr>
+          <w:b/>
+          <w:bCs/>
+          <w:noProof/>
+          <w:lang w:val="es-ES"/>
+        </w:rPr>
+      </w:pPr>
+    </w:p>
+    <w:p>
+      <w:pPr>
+        <w:rPr>
+          <w:b/>
+          <w:bCs/>
+          <w:noProof/>
+          <w:lang w:val="es-ES"/>
+        </w:rPr>
+      </w:pPr>
+    </w:p>
+    <w:p>
+      <w:pPr>
+        <w:rPr>
+          <w:b/>
+          <w:bCs/>
+          <w:noProof/>
+          <w:lang w:val="es-ES"/>
+        </w:rPr>
+      </w:pPr>
+    </w:p>
+    <w:p>
+      <w:pPr>
+        <w:rPr>
+          <w:b/>
+          <w:bCs/>
+          <w:noProof/>
+          <w:lang w:val="es-ES"/>
+        </w:rPr>
+      </w:pPr>
+    </w:p>
+    <w:p>
+      <w:pPr>
+        <w:rPr>
+          <w:b/>
+          <w:bCs/>
+          <w:noProof/>
+          <w:lang w:val="es-ES"/>
+        </w:rPr>
+      </w:pPr>
+    </w:p>
+    <w:p>
+      <w:pPr>
+        <w:rPr>
+          <w:b/>
+          <w:bCs/>
+          <w:noProof/>
+          <w:lang w:val="es-ES"/>
+        </w:rPr>
+      </w:pPr>
+    </w:p>
+    <w:p>
+      <w:pPr>
+        <w:rPr>
+          <w:b/>
+          <w:bCs/>
+          <w:noProof/>
+          <w:lang w:val="es-ES"/>
+        </w:rPr>
+      </w:pPr>
+    </w:p>
+    <w:p>
+      <w:pPr>
+        <w:rPr>
+          <w:b/>
+          <w:bCs/>
           <w:sz w:val="22"/>
           <w:szCs w:val="22"/>
           <w:lang w:val="es-MX"/>
         </w:rPr>
-        <w:t xml:space="preserve"> relacional)</w:t>
-      </w:r>
-    </w:p>
-    <w:p>
-      <w:pPr>
-        <w:rPr>
-          <w:lang w:val="es-ES"/>
-        </w:rPr>
-      </w:pPr>
+      </w:pPr>
+      <w:r>
+        <w:rPr>
+          <w:b/>
+          <w:bCs/>
+          <w:sz w:val="22"/>
+          <w:szCs w:val="22"/>
+          <w:lang w:val="es-MX"/>
+        </w:rPr>
+        <w:lastRenderedPageBreak/>
+        <w:t>Bibliografía.</w:t>
+      </w:r>
+    </w:p>
+    <w:p>
+      <w:pPr>
+        <w:rPr>
+          <w:lang w:val="es-ES"/>
+        </w:rPr>
+      </w:pPr>
+      <w:bookmarkStart w:id="0" w:name="_GoBack"/>
+      <w:bookmarkEnd w:id="0"/>
     </w:p>
     <w:sectPr>
       <w:headerReference w:type="default" r:id="rId13"/>
@@ -5505,7 +5326,7 @@
 </file>
 
 <file path=word/endnotes.xml><?xml version="1.0" encoding="utf-8"?>
-<w:endnotes xmlns:wpc="http://schemas.microsoft.com/office/word/2010/wordprocessingCanvas" xmlns:cx="http://schemas.microsoft.com/office/drawing/2014/chartex" xmlns:cx1="http://schemas.microsoft.com/office/drawing/2015/9/8/chartex" xmlns:cx2="http://schemas.microsoft.com/office/drawing/2015/10/21/chartex" xmlns:cx3="http://schemas.microsoft.com/office/drawing/2016/5/9/chartex" xmlns:cx4="http://schemas.microsoft.com/office/drawing/2016/5/10/chartex" xmlns:cx5="http://schemas.microsoft.com/office/drawing/2016/5/11/chartex" xmlns:cx6="http://schemas.microsoft.com/office/drawing/2016/5/12/chartex" xmlns:cx7="http://schemas.microsoft.com/office/drawing/2016/5/13/chartex" xmlns:cx8="http://schemas.microsoft.com/office/drawing/2016/5/14/chartex" xmlns:mc="http://schemas.openxmlformats.org/markup-compatibility/2006" xmlns:aink="http://schemas.microsoft.com/office/drawing/2016/ink" xmlns:am3d="http://schemas.microsoft.com/office/drawing/2017/model3d" xmlns:o="urn:schemas-microsoft-com:office:office" xmlns:oel="http://schemas.microsoft.com/office/2019/extlst" xmlns:r="http://schemas.openxmlformats.org/officeDocument/2006/relationships" xmlns:m="http://schemas.openxmlformats.org/officeDocument/2006/math" xmlns:v="urn:schemas-microsoft-com:vml" xmlns:wp14="http://schemas.microsoft.com/office/word/2010/wordprocessingDrawing" xmlns:wp="http://schemas.openxmlformats.org/drawingml/2006/wordprocessingDrawing" xmlns:w10="urn:schemas-microsoft-com:office:word" xmlns:w="http://schemas.openxmlformats.org/wordprocessingml/2006/main" xmlns:w14="http://schemas.microsoft.com/office/word/2010/wordml" xmlns:w15="http://schemas.microsoft.com/office/word/2012/wordml" xmlns:w16cex="http://schemas.microsoft.com/office/word/2018/wordml/cex" xmlns:w16cid="http://schemas.microsoft.com/office/word/2016/wordml/cid" xmlns:w16="http://schemas.microsoft.com/office/word/2018/wordml" xmlns:w16du="http://schemas.microsoft.com/office/word/2023/wordml/word16du" xmlns:w16sdtdh="http://schemas.microsoft.com/office/word/2020/wordml/sdtdatahash" xmlns:w16sdtfl="http://schemas.microsoft.com/office/word/2024/wordml/sdtformatlock" xmlns:w16se="http://schemas.microsoft.com/office/word/2015/wordml/symex" xmlns:wpg="http://schemas.microsoft.com/office/word/2010/wordprocessingGroup" xmlns:wpi="http://schemas.microsoft.com/office/word/2010/wordprocessingInk" xmlns:wne="http://schemas.microsoft.com/office/word/2006/wordml" xmlns:wps="http://schemas.microsoft.com/office/word/2010/wordprocessingShape" mc:Ignorable="w14 w15 w16se w16cid w16 w16cex w16sdtdh w16sdtfl w16du wp14">
+<w:endnotes xmlns:wpc="http://schemas.microsoft.com/office/word/2010/wordprocessingCanvas" xmlns:cx="http://schemas.microsoft.com/office/drawing/2014/chartex" xmlns:cx1="http://schemas.microsoft.com/office/drawing/2015/9/8/chartex" xmlns:cx2="http://schemas.microsoft.com/office/drawing/2015/10/21/chartex" xmlns:cx3="http://schemas.microsoft.com/office/drawing/2016/5/9/chartex" xmlns:cx4="http://schemas.microsoft.com/office/drawing/2016/5/10/chartex" xmlns:cx5="http://schemas.microsoft.com/office/drawing/2016/5/11/chartex" xmlns:cx6="http://schemas.microsoft.com/office/drawing/2016/5/12/chartex" xmlns:cx7="http://schemas.microsoft.com/office/drawing/2016/5/13/chartex" xmlns:cx8="http://schemas.microsoft.com/office/drawing/2016/5/14/chartex" xmlns:mc="http://schemas.openxmlformats.org/markup-compatibility/2006" xmlns:aink="http://schemas.microsoft.com/office/drawing/2016/ink" xmlns:am3d="http://schemas.microsoft.com/office/drawing/2017/model3d" xmlns:o="urn:schemas-microsoft-com:office:office" xmlns:r="http://schemas.openxmlformats.org/officeDocument/2006/relationships" xmlns:m="http://schemas.openxmlformats.org/officeDocument/2006/math" xmlns:v="urn:schemas-microsoft-com:vml" xmlns:wp14="http://schemas.microsoft.com/office/word/2010/wordprocessingDrawing" xmlns:wp="http://schemas.openxmlformats.org/drawingml/2006/wordprocessingDrawing" xmlns:w10="urn:schemas-microsoft-com:office:word" xmlns:w="http://schemas.openxmlformats.org/wordprocessingml/2006/main" xmlns:w14="http://schemas.microsoft.com/office/word/2010/wordml" xmlns:w15="http://schemas.microsoft.com/office/word/2012/wordml" xmlns:w16cid="http://schemas.microsoft.com/office/word/2016/wordml/cid" xmlns:w16se="http://schemas.microsoft.com/office/word/2015/wordml/symex" xmlns:wpg="http://schemas.microsoft.com/office/word/2010/wordprocessingGroup" xmlns:wpi="http://schemas.microsoft.com/office/word/2010/wordprocessingInk" xmlns:wne="http://schemas.microsoft.com/office/word/2006/wordml" xmlns:wps="http://schemas.microsoft.com/office/word/2010/wordprocessingShape" mc:Ignorable="w14 w15 w16se w16cid wp14">
   <w:endnote w:type="separator" w:id="-1">
     <w:p>
       <w:pPr>
@@ -5530,7 +5351,7 @@
 </file>
 
 <file path=word/footer1.xml><?xml version="1.0" encoding="utf-8"?>
-<w:ftr xmlns:wpc="http://schemas.microsoft.com/office/word/2010/wordprocessingCanvas" xmlns:cx="http://schemas.microsoft.com/office/drawing/2014/chartex" xmlns:cx1="http://schemas.microsoft.com/office/drawing/2015/9/8/chartex" xmlns:cx2="http://schemas.microsoft.com/office/drawing/2015/10/21/chartex" xmlns:cx3="http://schemas.microsoft.com/office/drawing/2016/5/9/chartex" xmlns:cx4="http://schemas.microsoft.com/office/drawing/2016/5/10/chartex" xmlns:cx5="http://schemas.microsoft.com/office/drawing/2016/5/11/chartex" xmlns:cx6="http://schemas.microsoft.com/office/drawing/2016/5/12/chartex" xmlns:cx7="http://schemas.microsoft.com/office/drawing/2016/5/13/chartex" xmlns:cx8="http://schemas.microsoft.com/office/drawing/2016/5/14/chartex" xmlns:mc="http://schemas.openxmlformats.org/markup-compatibility/2006" xmlns:aink="http://schemas.microsoft.com/office/drawing/2016/ink" xmlns:am3d="http://schemas.microsoft.com/office/drawing/2017/model3d" xmlns:o="urn:schemas-microsoft-com:office:office" xmlns:oel="http://schemas.microsoft.com/office/2019/extlst" xmlns:r="http://schemas.openxmlformats.org/officeDocument/2006/relationships" xmlns:m="http://schemas.openxmlformats.org/officeDocument/2006/math" xmlns:v="urn:schemas-microsoft-com:vml" xmlns:wp14="http://schemas.microsoft.com/office/word/2010/wordprocessingDrawing" xmlns:wp="http://schemas.openxmlformats.org/drawingml/2006/wordprocessingDrawing" xmlns:w10="urn:schemas-microsoft-com:office:word" xmlns:w="http://schemas.openxmlformats.org/wordprocessingml/2006/main" xmlns:w14="http://schemas.microsoft.com/office/word/2010/wordml" xmlns:w15="http://schemas.microsoft.com/office/word/2012/wordml" xmlns:w16cex="http://schemas.microsoft.com/office/word/2018/wordml/cex" xmlns:w16cid="http://schemas.microsoft.com/office/word/2016/wordml/cid" xmlns:w16="http://schemas.microsoft.com/office/word/2018/wordml" xmlns:w16du="http://schemas.microsoft.com/office/word/2023/wordml/word16du" xmlns:w16sdtdh="http://schemas.microsoft.com/office/word/2020/wordml/sdtdatahash" xmlns:w16sdtfl="http://schemas.microsoft.com/office/word/2024/wordml/sdtformatlock" xmlns:w16se="http://schemas.microsoft.com/office/word/2015/wordml/symex" xmlns:wpg="http://schemas.microsoft.com/office/word/2010/wordprocessingGroup" xmlns:wpi="http://schemas.microsoft.com/office/word/2010/wordprocessingInk" xmlns:wne="http://schemas.microsoft.com/office/word/2006/wordml" xmlns:wps="http://schemas.microsoft.com/office/word/2010/wordprocessingShape" mc:Ignorable="w14 w15 w16se w16cid w16 w16cex w16sdtdh w16sdtfl w16du wp14">
+<w:ftr xmlns:wpc="http://schemas.microsoft.com/office/word/2010/wordprocessingCanvas" xmlns:cx="http://schemas.microsoft.com/office/drawing/2014/chartex" xmlns:cx1="http://schemas.microsoft.com/office/drawing/2015/9/8/chartex" xmlns:cx2="http://schemas.microsoft.com/office/drawing/2015/10/21/chartex" xmlns:cx3="http://schemas.microsoft.com/office/drawing/2016/5/9/chartex" xmlns:cx4="http://schemas.microsoft.com/office/drawing/2016/5/10/chartex" xmlns:cx5="http://schemas.microsoft.com/office/drawing/2016/5/11/chartex" xmlns:cx6="http://schemas.microsoft.com/office/drawing/2016/5/12/chartex" xmlns:cx7="http://schemas.microsoft.com/office/drawing/2016/5/13/chartex" xmlns:cx8="http://schemas.microsoft.com/office/drawing/2016/5/14/chartex" xmlns:mc="http://schemas.openxmlformats.org/markup-compatibility/2006" xmlns:aink="http://schemas.microsoft.com/office/drawing/2016/ink" xmlns:am3d="http://schemas.microsoft.com/office/drawing/2017/model3d" xmlns:o="urn:schemas-microsoft-com:office:office" xmlns:r="http://schemas.openxmlformats.org/officeDocument/2006/relationships" xmlns:m="http://schemas.openxmlformats.org/officeDocument/2006/math" xmlns:v="urn:schemas-microsoft-com:vml" xmlns:wp14="http://schemas.microsoft.com/office/word/2010/wordprocessingDrawing" xmlns:wp="http://schemas.openxmlformats.org/drawingml/2006/wordprocessingDrawing" xmlns:w10="urn:schemas-microsoft-com:office:word" xmlns:w="http://schemas.openxmlformats.org/wordprocessingml/2006/main" xmlns:w14="http://schemas.microsoft.com/office/word/2010/wordml" xmlns:w15="http://schemas.microsoft.com/office/word/2012/wordml" xmlns:w16cid="http://schemas.microsoft.com/office/word/2016/wordml/cid" xmlns:w16se="http://schemas.microsoft.com/office/word/2015/wordml/symex" xmlns:wpg="http://schemas.microsoft.com/office/word/2010/wordprocessingGroup" xmlns:wpi="http://schemas.microsoft.com/office/word/2010/wordprocessingInk" xmlns:wne="http://schemas.microsoft.com/office/word/2006/wordml" xmlns:wps="http://schemas.microsoft.com/office/word/2010/wordprocessingShape" mc:Ignorable="w14 w15 w16se w16cid wp14">
   <w:tbl>
     <w:tblPr>
       <w:tblW w:w="0" w:type="auto"/>
@@ -5591,7 +5412,7 @@
 </file>
 
 <file path=word/footer2.xml><?xml version="1.0" encoding="utf-8"?>
-<w:ftr xmlns:wpc="http://schemas.microsoft.com/office/word/2010/wordprocessingCanvas" xmlns:cx="http://schemas.microsoft.com/office/drawing/2014/chartex" xmlns:cx1="http://schemas.microsoft.com/office/drawing/2015/9/8/chartex" xmlns:cx2="http://schemas.microsoft.com/office/drawing/2015/10/21/chartex" xmlns:cx3="http://schemas.microsoft.com/office/drawing/2016/5/9/chartex" xmlns:cx4="http://schemas.microsoft.com/office/drawing/2016/5/10/chartex" xmlns:cx5="http://schemas.microsoft.com/office/drawing/2016/5/11/chartex" xmlns:cx6="http://schemas.microsoft.com/office/drawing/2016/5/12/chartex" xmlns:cx7="http://schemas.microsoft.com/office/drawing/2016/5/13/chartex" xmlns:cx8="http://schemas.microsoft.com/office/drawing/2016/5/14/chartex" xmlns:mc="http://schemas.openxmlformats.org/markup-compatibility/2006" xmlns:aink="http://schemas.microsoft.com/office/drawing/2016/ink" xmlns:am3d="http://schemas.microsoft.com/office/drawing/2017/model3d" xmlns:o="urn:schemas-microsoft-com:office:office" xmlns:oel="http://schemas.microsoft.com/office/2019/extlst" xmlns:r="http://schemas.openxmlformats.org/officeDocument/2006/relationships" xmlns:m="http://schemas.openxmlformats.org/officeDocument/2006/math" xmlns:v="urn:schemas-microsoft-com:vml" xmlns:wp14="http://schemas.microsoft.com/office/word/2010/wordprocessingDrawing" xmlns:wp="http://schemas.openxmlformats.org/drawingml/2006/wordprocessingDrawing" xmlns:w10="urn:schemas-microsoft-com:office:word" xmlns:w="http://schemas.openxmlformats.org/wordprocessingml/2006/main" xmlns:w14="http://schemas.microsoft.com/office/word/2010/wordml" xmlns:w15="http://schemas.microsoft.com/office/word/2012/wordml" xmlns:w16cex="http://schemas.microsoft.com/office/word/2018/wordml/cex" xmlns:w16cid="http://schemas.microsoft.com/office/word/2016/wordml/cid" xmlns:w16="http://schemas.microsoft.com/office/word/2018/wordml" xmlns:w16du="http://schemas.microsoft.com/office/word/2023/wordml/word16du" xmlns:w16sdtdh="http://schemas.microsoft.com/office/word/2020/wordml/sdtdatahash" xmlns:w16sdtfl="http://schemas.microsoft.com/office/word/2024/wordml/sdtformatlock" xmlns:w16se="http://schemas.microsoft.com/office/word/2015/wordml/symex" xmlns:wpg="http://schemas.microsoft.com/office/word/2010/wordprocessingGroup" xmlns:wpi="http://schemas.microsoft.com/office/word/2010/wordprocessingInk" xmlns:wne="http://schemas.microsoft.com/office/word/2006/wordml" xmlns:wps="http://schemas.microsoft.com/office/word/2010/wordprocessingShape" mc:Ignorable="w14 w15 w16se w16cid w16 w16cex w16sdtdh w16sdtfl w16du wp14">
+<w:ftr xmlns:wpc="http://schemas.microsoft.com/office/word/2010/wordprocessingCanvas" xmlns:cx="http://schemas.microsoft.com/office/drawing/2014/chartex" xmlns:cx1="http://schemas.microsoft.com/office/drawing/2015/9/8/chartex" xmlns:cx2="http://schemas.microsoft.com/office/drawing/2015/10/21/chartex" xmlns:cx3="http://schemas.microsoft.com/office/drawing/2016/5/9/chartex" xmlns:cx4="http://schemas.microsoft.com/office/drawing/2016/5/10/chartex" xmlns:cx5="http://schemas.microsoft.com/office/drawing/2016/5/11/chartex" xmlns:cx6="http://schemas.microsoft.com/office/drawing/2016/5/12/chartex" xmlns:cx7="http://schemas.microsoft.com/office/drawing/2016/5/13/chartex" xmlns:cx8="http://schemas.microsoft.com/office/drawing/2016/5/14/chartex" xmlns:mc="http://schemas.openxmlformats.org/markup-compatibility/2006" xmlns:aink="http://schemas.microsoft.com/office/drawing/2016/ink" xmlns:am3d="http://schemas.microsoft.com/office/drawing/2017/model3d" xmlns:o="urn:schemas-microsoft-com:office:office" xmlns:r="http://schemas.openxmlformats.org/officeDocument/2006/relationships" xmlns:m="http://schemas.openxmlformats.org/officeDocument/2006/math" xmlns:v="urn:schemas-microsoft-com:vml" xmlns:wp14="http://schemas.microsoft.com/office/word/2010/wordprocessingDrawing" xmlns:wp="http://schemas.openxmlformats.org/drawingml/2006/wordprocessingDrawing" xmlns:w10="urn:schemas-microsoft-com:office:word" xmlns:w="http://schemas.openxmlformats.org/wordprocessingml/2006/main" xmlns:w14="http://schemas.microsoft.com/office/word/2010/wordml" xmlns:w15="http://schemas.microsoft.com/office/word/2012/wordml" xmlns:w16cid="http://schemas.microsoft.com/office/word/2016/wordml/cid" xmlns:w16se="http://schemas.microsoft.com/office/word/2015/wordml/symex" xmlns:wpg="http://schemas.microsoft.com/office/word/2010/wordprocessingGroup" xmlns:wpi="http://schemas.microsoft.com/office/word/2010/wordprocessingInk" xmlns:wne="http://schemas.microsoft.com/office/word/2006/wordml" xmlns:wps="http://schemas.microsoft.com/office/word/2010/wordprocessingShape" mc:Ignorable="w14 w15 w16se w16cid wp14">
   <w:tbl>
     <w:tblPr>
       <w:tblW w:w="0" w:type="auto"/>
@@ -5658,16 +5479,14 @@
             <w:rPr>
               <w:rFonts w:ascii="Symbol" w:eastAsia="Symbol" w:hAnsi="Symbol" w:cs="Symbol"/>
             </w:rPr>
-            <w:t>Ó</w:t>
+            <w:t></w:t>
           </w:r>
-          <w:proofErr w:type="spellStart"/>
           <w:r>
             <w:rPr>
               <w:lang w:val="es-ES"/>
             </w:rPr>
             <w:t>Levanjuv</w:t>
           </w:r>
-          <w:proofErr w:type="spellEnd"/>
           <w:r>
             <w:rPr>
               <w:lang w:val="es-ES"/>
@@ -5770,7 +5589,7 @@
 </file>
 
 <file path=word/footnotes.xml><?xml version="1.0" encoding="utf-8"?>
-<w:footnotes xmlns:wpc="http://schemas.microsoft.com/office/word/2010/wordprocessingCanvas" xmlns:cx="http://schemas.microsoft.com/office/drawing/2014/chartex" xmlns:cx1="http://schemas.microsoft.com/office/drawing/2015/9/8/chartex" xmlns:cx2="http://schemas.microsoft.com/office/drawing/2015/10/21/chartex" xmlns:cx3="http://schemas.microsoft.com/office/drawing/2016/5/9/chartex" xmlns:cx4="http://schemas.microsoft.com/office/drawing/2016/5/10/chartex" xmlns:cx5="http://schemas.microsoft.com/office/drawing/2016/5/11/chartex" xmlns:cx6="http://schemas.microsoft.com/office/drawing/2016/5/12/chartex" xmlns:cx7="http://schemas.microsoft.com/office/drawing/2016/5/13/chartex" xmlns:cx8="http://schemas.microsoft.com/office/drawing/2016/5/14/chartex" xmlns:mc="http://schemas.openxmlformats.org/markup-compatibility/2006" xmlns:aink="http://schemas.microsoft.com/office/drawing/2016/ink" xmlns:am3d="http://schemas.microsoft.com/office/drawing/2017/model3d" xmlns:o="urn:schemas-microsoft-com:office:office" xmlns:oel="http://schemas.microsoft.com/office/2019/extlst" xmlns:r="http://schemas.openxmlformats.org/officeDocument/2006/relationships" xmlns:m="http://schemas.openxmlformats.org/officeDocument/2006/math" xmlns:v="urn:schemas-microsoft-com:vml" xmlns:wp14="http://schemas.microsoft.com/office/word/2010/wordprocessingDrawing" xmlns:wp="http://schemas.openxmlformats.org/drawingml/2006/wordprocessingDrawing" xmlns:w10="urn:schemas-microsoft-com:office:word" xmlns:w="http://schemas.openxmlformats.org/wordprocessingml/2006/main" xmlns:w14="http://schemas.microsoft.com/office/word/2010/wordml" xmlns:w15="http://schemas.microsoft.com/office/word/2012/wordml" xmlns:w16cex="http://schemas.microsoft.com/office/word/2018/wordml/cex" xmlns:w16cid="http://schemas.microsoft.com/office/word/2016/wordml/cid" xmlns:w16="http://schemas.microsoft.com/office/word/2018/wordml" xmlns:w16du="http://schemas.microsoft.com/office/word/2023/wordml/word16du" xmlns:w16sdtdh="http://schemas.microsoft.com/office/word/2020/wordml/sdtdatahash" xmlns:w16sdtfl="http://schemas.microsoft.com/office/word/2024/wordml/sdtformatlock" xmlns:w16se="http://schemas.microsoft.com/office/word/2015/wordml/symex" xmlns:wpg="http://schemas.microsoft.com/office/word/2010/wordprocessingGroup" xmlns:wpi="http://schemas.microsoft.com/office/word/2010/wordprocessingInk" xmlns:wne="http://schemas.microsoft.com/office/word/2006/wordml" xmlns:wps="http://schemas.microsoft.com/office/word/2010/wordprocessingShape" mc:Ignorable="w14 w15 w16se w16cid w16 w16cex w16sdtdh w16sdtfl w16du wp14">
+<w:footnotes xmlns:wpc="http://schemas.microsoft.com/office/word/2010/wordprocessingCanvas" xmlns:cx="http://schemas.microsoft.com/office/drawing/2014/chartex" xmlns:cx1="http://schemas.microsoft.com/office/drawing/2015/9/8/chartex" xmlns:cx2="http://schemas.microsoft.com/office/drawing/2015/10/21/chartex" xmlns:cx3="http://schemas.microsoft.com/office/drawing/2016/5/9/chartex" xmlns:cx4="http://schemas.microsoft.com/office/drawing/2016/5/10/chartex" xmlns:cx5="http://schemas.microsoft.com/office/drawing/2016/5/11/chartex" xmlns:cx6="http://schemas.microsoft.com/office/drawing/2016/5/12/chartex" xmlns:cx7="http://schemas.microsoft.com/office/drawing/2016/5/13/chartex" xmlns:cx8="http://schemas.microsoft.com/office/drawing/2016/5/14/chartex" xmlns:mc="http://schemas.openxmlformats.org/markup-compatibility/2006" xmlns:aink="http://schemas.microsoft.com/office/drawing/2016/ink" xmlns:am3d="http://schemas.microsoft.com/office/drawing/2017/model3d" xmlns:o="urn:schemas-microsoft-com:office:office" xmlns:r="http://schemas.openxmlformats.org/officeDocument/2006/relationships" xmlns:m="http://schemas.openxmlformats.org/officeDocument/2006/math" xmlns:v="urn:schemas-microsoft-com:vml" xmlns:wp14="http://schemas.microsoft.com/office/word/2010/wordprocessingDrawing" xmlns:wp="http://schemas.openxmlformats.org/drawingml/2006/wordprocessingDrawing" xmlns:w10="urn:schemas-microsoft-com:office:word" xmlns:w="http://schemas.openxmlformats.org/wordprocessingml/2006/main" xmlns:w14="http://schemas.microsoft.com/office/word/2010/wordml" xmlns:w15="http://schemas.microsoft.com/office/word/2012/wordml" xmlns:w16cid="http://schemas.microsoft.com/office/word/2016/wordml/cid" xmlns:w16se="http://schemas.microsoft.com/office/word/2015/wordml/symex" xmlns:wpg="http://schemas.microsoft.com/office/word/2010/wordprocessingGroup" xmlns:wpi="http://schemas.microsoft.com/office/word/2010/wordprocessingInk" xmlns:wne="http://schemas.microsoft.com/office/word/2006/wordml" xmlns:wps="http://schemas.microsoft.com/office/word/2010/wordprocessingShape" mc:Ignorable="w14 w15 w16se w16cid wp14">
   <w:footnote w:type="separator" w:id="-1">
     <w:p>
       <w:pPr>
@@ -5795,7 +5614,7 @@
 </file>
 
 <file path=word/header1.xml><?xml version="1.0" encoding="utf-8"?>
-<w:hdr xmlns:wpc="http://schemas.microsoft.com/office/word/2010/wordprocessingCanvas" xmlns:cx="http://schemas.microsoft.com/office/drawing/2014/chartex" xmlns:cx1="http://schemas.microsoft.com/office/drawing/2015/9/8/chartex" xmlns:cx2="http://schemas.microsoft.com/office/drawing/2015/10/21/chartex" xmlns:cx3="http://schemas.microsoft.com/office/drawing/2016/5/9/chartex" xmlns:cx4="http://schemas.microsoft.com/office/drawing/2016/5/10/chartex" xmlns:cx5="http://schemas.microsoft.com/office/drawing/2016/5/11/chartex" xmlns:cx6="http://schemas.microsoft.com/office/drawing/2016/5/12/chartex" xmlns:cx7="http://schemas.microsoft.com/office/drawing/2016/5/13/chartex" xmlns:cx8="http://schemas.microsoft.com/office/drawing/2016/5/14/chartex" xmlns:mc="http://schemas.openxmlformats.org/markup-compatibility/2006" xmlns:aink="http://schemas.microsoft.com/office/drawing/2016/ink" xmlns:am3d="http://schemas.microsoft.com/office/drawing/2017/model3d" xmlns:o="urn:schemas-microsoft-com:office:office" xmlns:oel="http://schemas.microsoft.com/office/2019/extlst" xmlns:r="http://schemas.openxmlformats.org/officeDocument/2006/relationships" xmlns:m="http://schemas.openxmlformats.org/officeDocument/2006/math" xmlns:v="urn:schemas-microsoft-com:vml" xmlns:wp14="http://schemas.microsoft.com/office/word/2010/wordprocessingDrawing" xmlns:wp="http://schemas.openxmlformats.org/drawingml/2006/wordprocessingDrawing" xmlns:w10="urn:schemas-microsoft-com:office:word" xmlns:w="http://schemas.openxmlformats.org/wordprocessingml/2006/main" xmlns:w14="http://schemas.microsoft.com/office/word/2010/wordml" xmlns:w15="http://schemas.microsoft.com/office/word/2012/wordml" xmlns:w16cex="http://schemas.microsoft.com/office/word/2018/wordml/cex" xmlns:w16cid="http://schemas.microsoft.com/office/word/2016/wordml/cid" xmlns:w16="http://schemas.microsoft.com/office/word/2018/wordml" xmlns:w16du="http://schemas.microsoft.com/office/word/2023/wordml/word16du" xmlns:w16sdtdh="http://schemas.microsoft.com/office/word/2020/wordml/sdtdatahash" xmlns:w16sdtfl="http://schemas.microsoft.com/office/word/2024/wordml/sdtformatlock" xmlns:w16se="http://schemas.microsoft.com/office/word/2015/wordml/symex" xmlns:wpg="http://schemas.microsoft.com/office/word/2010/wordprocessingGroup" xmlns:wpi="http://schemas.microsoft.com/office/word/2010/wordprocessingInk" xmlns:wne="http://schemas.microsoft.com/office/word/2006/wordml" xmlns:wps="http://schemas.microsoft.com/office/word/2010/wordprocessingShape" mc:Ignorable="w14 w15 w16se w16cid w16 w16cex w16sdtdh w16sdtfl w16du wp14">
+<w:hdr xmlns:wpc="http://schemas.microsoft.com/office/word/2010/wordprocessingCanvas" xmlns:cx="http://schemas.microsoft.com/office/drawing/2014/chartex" xmlns:cx1="http://schemas.microsoft.com/office/drawing/2015/9/8/chartex" xmlns:cx2="http://schemas.microsoft.com/office/drawing/2015/10/21/chartex" xmlns:cx3="http://schemas.microsoft.com/office/drawing/2016/5/9/chartex" xmlns:cx4="http://schemas.microsoft.com/office/drawing/2016/5/10/chartex" xmlns:cx5="http://schemas.microsoft.com/office/drawing/2016/5/11/chartex" xmlns:cx6="http://schemas.microsoft.com/office/drawing/2016/5/12/chartex" xmlns:cx7="http://schemas.microsoft.com/office/drawing/2016/5/13/chartex" xmlns:cx8="http://schemas.microsoft.com/office/drawing/2016/5/14/chartex" xmlns:mc="http://schemas.openxmlformats.org/markup-compatibility/2006" xmlns:aink="http://schemas.microsoft.com/office/drawing/2016/ink" xmlns:am3d="http://schemas.microsoft.com/office/drawing/2017/model3d" xmlns:o="urn:schemas-microsoft-com:office:office" xmlns:r="http://schemas.openxmlformats.org/officeDocument/2006/relationships" xmlns:m="http://schemas.openxmlformats.org/officeDocument/2006/math" xmlns:v="urn:schemas-microsoft-com:vml" xmlns:wp14="http://schemas.microsoft.com/office/word/2010/wordprocessingDrawing" xmlns:wp="http://schemas.openxmlformats.org/drawingml/2006/wordprocessingDrawing" xmlns:w10="urn:schemas-microsoft-com:office:word" xmlns:w="http://schemas.openxmlformats.org/wordprocessingml/2006/main" xmlns:w14="http://schemas.microsoft.com/office/word/2010/wordml" xmlns:w15="http://schemas.microsoft.com/office/word/2012/wordml" xmlns:w16cid="http://schemas.microsoft.com/office/word/2016/wordml/cid" xmlns:w16se="http://schemas.microsoft.com/office/word/2015/wordml/symex" xmlns:wpg="http://schemas.microsoft.com/office/word/2010/wordprocessingGroup" xmlns:wpi="http://schemas.microsoft.com/office/word/2010/wordprocessingInk" xmlns:wne="http://schemas.microsoft.com/office/word/2006/wordml" xmlns:wps="http://schemas.microsoft.com/office/word/2010/wordprocessingShape" mc:Ignorable="w14 w15 w16se w16cid wp14">
   <w:p>
     <w:pPr>
       <w:rPr>
@@ -5828,7 +5647,6 @@
         <w:lang w:val="es-ES"/>
       </w:rPr>
     </w:pPr>
-    <w:proofErr w:type="spellStart"/>
     <w:r>
       <w:rPr>
         <w:rFonts w:ascii="Arial" w:hAnsi="Arial"/>
@@ -5840,7 +5658,6 @@
       </w:rPr>
       <w:t>CleanCoders</w:t>
     </w:r>
-    <w:proofErr w:type="spellEnd"/>
   </w:p>
   <w:p>
     <w:pPr>
@@ -5880,7 +5697,7 @@
 </file>
 
 <file path=word/header2.xml><?xml version="1.0" encoding="utf-8"?>
-<w:hdr xmlns:wpc="http://schemas.microsoft.com/office/word/2010/wordprocessingCanvas" xmlns:cx="http://schemas.microsoft.com/office/drawing/2014/chartex" xmlns:cx1="http://schemas.microsoft.com/office/drawing/2015/9/8/chartex" xmlns:cx2="http://schemas.microsoft.com/office/drawing/2015/10/21/chartex" xmlns:cx3="http://schemas.microsoft.com/office/drawing/2016/5/9/chartex" xmlns:cx4="http://schemas.microsoft.com/office/drawing/2016/5/10/chartex" xmlns:cx5="http://schemas.microsoft.com/office/drawing/2016/5/11/chartex" xmlns:cx6="http://schemas.microsoft.com/office/drawing/2016/5/12/chartex" xmlns:cx7="http://schemas.microsoft.com/office/drawing/2016/5/13/chartex" xmlns:cx8="http://schemas.microsoft.com/office/drawing/2016/5/14/chartex" xmlns:mc="http://schemas.openxmlformats.org/markup-compatibility/2006" xmlns:aink="http://schemas.microsoft.com/office/drawing/2016/ink" xmlns:am3d="http://schemas.microsoft.com/office/drawing/2017/model3d" xmlns:o="urn:schemas-microsoft-com:office:office" xmlns:oel="http://schemas.microsoft.com/office/2019/extlst" xmlns:r="http://schemas.openxmlformats.org/officeDocument/2006/relationships" xmlns:m="http://schemas.openxmlformats.org/officeDocument/2006/math" xmlns:v="urn:schemas-microsoft-com:vml" xmlns:wp14="http://schemas.microsoft.com/office/word/2010/wordprocessingDrawing" xmlns:wp="http://schemas.openxmlformats.org/drawingml/2006/wordprocessingDrawing" xmlns:w10="urn:schemas-microsoft-com:office:word" xmlns:w="http://schemas.openxmlformats.org/wordprocessingml/2006/main" xmlns:w14="http://schemas.microsoft.com/office/word/2010/wordml" xmlns:w15="http://schemas.microsoft.com/office/word/2012/wordml" xmlns:w16cex="http://schemas.microsoft.com/office/word/2018/wordml/cex" xmlns:w16cid="http://schemas.microsoft.com/office/word/2016/wordml/cid" xmlns:w16="http://schemas.microsoft.com/office/word/2018/wordml" xmlns:w16du="http://schemas.microsoft.com/office/word/2023/wordml/word16du" xmlns:w16sdtdh="http://schemas.microsoft.com/office/word/2020/wordml/sdtdatahash" xmlns:w16sdtfl="http://schemas.microsoft.com/office/word/2024/wordml/sdtformatlock" xmlns:w16se="http://schemas.microsoft.com/office/word/2015/wordml/symex" xmlns:wpg="http://schemas.microsoft.com/office/word/2010/wordprocessingGroup" xmlns:wpi="http://schemas.microsoft.com/office/word/2010/wordprocessingInk" xmlns:wne="http://schemas.microsoft.com/office/word/2006/wordml" xmlns:wps="http://schemas.microsoft.com/office/word/2010/wordprocessingShape" mc:Ignorable="w14 w15 w16se w16cid w16 w16cex w16sdtdh w16sdtfl w16du wp14">
+<w:hdr xmlns:wpc="http://schemas.microsoft.com/office/word/2010/wordprocessingCanvas" xmlns:cx="http://schemas.microsoft.com/office/drawing/2014/chartex" xmlns:cx1="http://schemas.microsoft.com/office/drawing/2015/9/8/chartex" xmlns:cx2="http://schemas.microsoft.com/office/drawing/2015/10/21/chartex" xmlns:cx3="http://schemas.microsoft.com/office/drawing/2016/5/9/chartex" xmlns:cx4="http://schemas.microsoft.com/office/drawing/2016/5/10/chartex" xmlns:cx5="http://schemas.microsoft.com/office/drawing/2016/5/11/chartex" xmlns:cx6="http://schemas.microsoft.com/office/drawing/2016/5/12/chartex" xmlns:cx7="http://schemas.microsoft.com/office/drawing/2016/5/13/chartex" xmlns:cx8="http://schemas.microsoft.com/office/drawing/2016/5/14/chartex" xmlns:mc="http://schemas.openxmlformats.org/markup-compatibility/2006" xmlns:aink="http://schemas.microsoft.com/office/drawing/2016/ink" xmlns:am3d="http://schemas.microsoft.com/office/drawing/2017/model3d" xmlns:o="urn:schemas-microsoft-com:office:office" xmlns:r="http://schemas.openxmlformats.org/officeDocument/2006/relationships" xmlns:m="http://schemas.openxmlformats.org/officeDocument/2006/math" xmlns:v="urn:schemas-microsoft-com:vml" xmlns:wp14="http://schemas.microsoft.com/office/word/2010/wordprocessingDrawing" xmlns:wp="http://schemas.openxmlformats.org/drawingml/2006/wordprocessingDrawing" xmlns:w10="urn:schemas-microsoft-com:office:word" xmlns:w="http://schemas.openxmlformats.org/wordprocessingml/2006/main" xmlns:w14="http://schemas.microsoft.com/office/word/2010/wordml" xmlns:w15="http://schemas.microsoft.com/office/word/2012/wordml" xmlns:w16cid="http://schemas.microsoft.com/office/word/2016/wordml/cid" xmlns:w16se="http://schemas.microsoft.com/office/word/2015/wordml/symex" xmlns:wpg="http://schemas.microsoft.com/office/word/2010/wordprocessingGroup" xmlns:wpi="http://schemas.microsoft.com/office/word/2010/wordprocessingInk" xmlns:wne="http://schemas.microsoft.com/office/word/2006/wordml" xmlns:wps="http://schemas.microsoft.com/office/word/2010/wordprocessingShape" mc:Ignorable="w14 w15 w16se w16cid wp14">
   <w:tbl>
     <w:tblPr>
       <w:tblW w:w="0" w:type="auto"/>
@@ -6031,7 +5848,7 @@
 </file>
 
 <file path=word/numbering.xml><?xml version="1.0" encoding="utf-8"?>
-<w:numbering xmlns:wpc="http://schemas.microsoft.com/office/word/2010/wordprocessingCanvas" xmlns:cx="http://schemas.microsoft.com/office/drawing/2014/chartex" xmlns:cx1="http://schemas.microsoft.com/office/drawing/2015/9/8/chartex" xmlns:cx2="http://schemas.microsoft.com/office/drawing/2015/10/21/chartex" xmlns:cx3="http://schemas.microsoft.com/office/drawing/2016/5/9/chartex" xmlns:cx4="http://schemas.microsoft.com/office/drawing/2016/5/10/chartex" xmlns:cx5="http://schemas.microsoft.com/office/drawing/2016/5/11/chartex" xmlns:cx6="http://schemas.microsoft.com/office/drawing/2016/5/12/chartex" xmlns:cx7="http://schemas.microsoft.com/office/drawing/2016/5/13/chartex" xmlns:cx8="http://schemas.microsoft.com/office/drawing/2016/5/14/chartex" xmlns:mc="http://schemas.openxmlformats.org/markup-compatibility/2006" xmlns:aink="http://schemas.microsoft.com/office/drawing/2016/ink" xmlns:am3d="http://schemas.microsoft.com/office/drawing/2017/model3d" xmlns:o="urn:schemas-microsoft-com:office:office" xmlns:oel="http://schemas.microsoft.com/office/2019/extlst" xmlns:r="http://schemas.openxmlformats.org/officeDocument/2006/relationships" xmlns:m="http://schemas.openxmlformats.org/officeDocument/2006/math" xmlns:v="urn:schemas-microsoft-com:vml" xmlns:wp14="http://schemas.microsoft.com/office/word/2010/wordprocessingDrawing" xmlns:wp="http://schemas.openxmlformats.org/drawingml/2006/wordprocessingDrawing" xmlns:w10="urn:schemas-microsoft-com:office:word" xmlns:w="http://schemas.openxmlformats.org/wordprocessingml/2006/main" xmlns:w14="http://schemas.microsoft.com/office/word/2010/wordml" xmlns:w15="http://schemas.microsoft.com/office/word/2012/wordml" xmlns:w16cex="http://schemas.microsoft.com/office/word/2018/wordml/cex" xmlns:w16cid="http://schemas.microsoft.com/office/word/2016/wordml/cid" xmlns:w16="http://schemas.microsoft.com/office/word/2018/wordml" xmlns:w16du="http://schemas.microsoft.com/office/word/2023/wordml/word16du" xmlns:w16sdtdh="http://schemas.microsoft.com/office/word/2020/wordml/sdtdatahash" xmlns:w16sdtfl="http://schemas.microsoft.com/office/word/2024/wordml/sdtformatlock" xmlns:w16se="http://schemas.microsoft.com/office/word/2015/wordml/symex" xmlns:wpg="http://schemas.microsoft.com/office/word/2010/wordprocessingGroup" xmlns:wpi="http://schemas.microsoft.com/office/word/2010/wordprocessingInk" xmlns:wne="http://schemas.microsoft.com/office/word/2006/wordml" xmlns:wps="http://schemas.microsoft.com/office/word/2010/wordprocessingShape" mc:Ignorable="w14 w15 w16se w16cid w16 w16cex w16sdtdh w16sdtfl w16du wp14">
+<w:numbering xmlns:wpc="http://schemas.microsoft.com/office/word/2010/wordprocessingCanvas" xmlns:cx="http://schemas.microsoft.com/office/drawing/2014/chartex" xmlns:cx1="http://schemas.microsoft.com/office/drawing/2015/9/8/chartex" xmlns:cx2="http://schemas.microsoft.com/office/drawing/2015/10/21/chartex" xmlns:cx3="http://schemas.microsoft.com/office/drawing/2016/5/9/chartex" xmlns:cx4="http://schemas.microsoft.com/office/drawing/2016/5/10/chartex" xmlns:cx5="http://schemas.microsoft.com/office/drawing/2016/5/11/chartex" xmlns:cx6="http://schemas.microsoft.com/office/drawing/2016/5/12/chartex" xmlns:cx7="http://schemas.microsoft.com/office/drawing/2016/5/13/chartex" xmlns:cx8="http://schemas.microsoft.com/office/drawing/2016/5/14/chartex" xmlns:mc="http://schemas.openxmlformats.org/markup-compatibility/2006" xmlns:aink="http://schemas.microsoft.com/office/drawing/2016/ink" xmlns:am3d="http://schemas.microsoft.com/office/drawing/2017/model3d" xmlns:o="urn:schemas-microsoft-com:office:office" xmlns:r="http://schemas.openxmlformats.org/officeDocument/2006/relationships" xmlns:m="http://schemas.openxmlformats.org/officeDocument/2006/math" xmlns:v="urn:schemas-microsoft-com:vml" xmlns:wp14="http://schemas.microsoft.com/office/word/2010/wordprocessingDrawing" xmlns:wp="http://schemas.openxmlformats.org/drawingml/2006/wordprocessingDrawing" xmlns:w10="urn:schemas-microsoft-com:office:word" xmlns:w="http://schemas.openxmlformats.org/wordprocessingml/2006/main" xmlns:w14="http://schemas.microsoft.com/office/word/2010/wordml" xmlns:w15="http://schemas.microsoft.com/office/word/2012/wordml" xmlns:w16cid="http://schemas.microsoft.com/office/word/2016/wordml/cid" xmlns:w16se="http://schemas.microsoft.com/office/word/2015/wordml/symex" xmlns:wpg="http://schemas.microsoft.com/office/word/2010/wordprocessingGroup" xmlns:wpi="http://schemas.microsoft.com/office/word/2010/wordprocessingInk" xmlns:wne="http://schemas.microsoft.com/office/word/2006/wordml" xmlns:wps="http://schemas.microsoft.com/office/word/2010/wordprocessingShape" mc:Ignorable="w14 w15 w16se w16cid wp14">
   <w:abstractNum w:abstractNumId="0" w15:restartNumberingAfterBreak="0">
     <w:nsid w:val="01B36DE2"/>
     <w:multiLevelType w:val="hybridMultilevel"/>
@@ -10484,130 +10301,130 @@
       </w:rPr>
     </w:lvl>
   </w:abstractNum>
-  <w:num w:numId="1" w16cid:durableId="2133817350">
+  <w:num w:numId="1">
     <w:abstractNumId w:val="37"/>
   </w:num>
-  <w:num w:numId="2" w16cid:durableId="714355807">
+  <w:num w:numId="2">
     <w:abstractNumId w:val="32"/>
   </w:num>
-  <w:num w:numId="3" w16cid:durableId="1109013131">
+  <w:num w:numId="3">
     <w:abstractNumId w:val="35"/>
   </w:num>
-  <w:num w:numId="4" w16cid:durableId="266743249">
+  <w:num w:numId="4">
     <w:abstractNumId w:val="16"/>
   </w:num>
-  <w:num w:numId="5" w16cid:durableId="1581863244">
+  <w:num w:numId="5">
     <w:abstractNumId w:val="20"/>
   </w:num>
-  <w:num w:numId="6" w16cid:durableId="765229317">
+  <w:num w:numId="6">
     <w:abstractNumId w:val="18"/>
   </w:num>
-  <w:num w:numId="7" w16cid:durableId="541015621">
+  <w:num w:numId="7">
     <w:abstractNumId w:val="21"/>
   </w:num>
-  <w:num w:numId="8" w16cid:durableId="559828468">
+  <w:num w:numId="8">
     <w:abstractNumId w:val="27"/>
   </w:num>
-  <w:num w:numId="9" w16cid:durableId="204680577">
+  <w:num w:numId="9">
     <w:abstractNumId w:val="29"/>
   </w:num>
-  <w:num w:numId="10" w16cid:durableId="1833133206">
+  <w:num w:numId="10">
     <w:abstractNumId w:val="8"/>
   </w:num>
-  <w:num w:numId="11" w16cid:durableId="565185116">
+  <w:num w:numId="11">
     <w:abstractNumId w:val="10"/>
   </w:num>
-  <w:num w:numId="12" w16cid:durableId="1049769393">
+  <w:num w:numId="12">
     <w:abstractNumId w:val="31"/>
   </w:num>
-  <w:num w:numId="13" w16cid:durableId="229317411">
+  <w:num w:numId="13">
     <w:abstractNumId w:val="25"/>
   </w:num>
-  <w:num w:numId="14" w16cid:durableId="1116830665">
+  <w:num w:numId="14">
     <w:abstractNumId w:val="9"/>
   </w:num>
-  <w:num w:numId="15" w16cid:durableId="616985828">
+  <w:num w:numId="15">
     <w:abstractNumId w:val="34"/>
   </w:num>
-  <w:num w:numId="16" w16cid:durableId="407313699">
+  <w:num w:numId="16">
     <w:abstractNumId w:val="26"/>
   </w:num>
-  <w:num w:numId="17" w16cid:durableId="245261931">
+  <w:num w:numId="17">
     <w:abstractNumId w:val="7"/>
   </w:num>
-  <w:num w:numId="18" w16cid:durableId="1710033255">
+  <w:num w:numId="18">
     <w:abstractNumId w:val="15"/>
   </w:num>
-  <w:num w:numId="19" w16cid:durableId="634869762">
+  <w:num w:numId="19">
     <w:abstractNumId w:val="40"/>
   </w:num>
-  <w:num w:numId="20" w16cid:durableId="1461149742">
+  <w:num w:numId="20">
     <w:abstractNumId w:val="2"/>
   </w:num>
-  <w:num w:numId="21" w16cid:durableId="154034489">
+  <w:num w:numId="21">
     <w:abstractNumId w:val="11"/>
   </w:num>
-  <w:num w:numId="22" w16cid:durableId="1878199252">
+  <w:num w:numId="22">
     <w:abstractNumId w:val="0"/>
   </w:num>
-  <w:num w:numId="23" w16cid:durableId="954095436">
+  <w:num w:numId="23">
     <w:abstractNumId w:val="23"/>
   </w:num>
-  <w:num w:numId="24" w16cid:durableId="1363557225">
+  <w:num w:numId="24">
     <w:abstractNumId w:val="39"/>
   </w:num>
-  <w:num w:numId="25" w16cid:durableId="888956696">
+  <w:num w:numId="25">
     <w:abstractNumId w:val="28"/>
   </w:num>
-  <w:num w:numId="26" w16cid:durableId="1289243159">
+  <w:num w:numId="26">
     <w:abstractNumId w:val="1"/>
   </w:num>
-  <w:num w:numId="27" w16cid:durableId="2138334205">
+  <w:num w:numId="27">
     <w:abstractNumId w:val="12"/>
   </w:num>
-  <w:num w:numId="28" w16cid:durableId="1507479361">
+  <w:num w:numId="28">
     <w:abstractNumId w:val="17"/>
   </w:num>
-  <w:num w:numId="29" w16cid:durableId="762995168">
+  <w:num w:numId="29">
     <w:abstractNumId w:val="14"/>
   </w:num>
-  <w:num w:numId="30" w16cid:durableId="1436632102">
+  <w:num w:numId="30">
     <w:abstractNumId w:val="22"/>
   </w:num>
-  <w:num w:numId="31" w16cid:durableId="600072611">
+  <w:num w:numId="31">
     <w:abstractNumId w:val="33"/>
   </w:num>
-  <w:num w:numId="32" w16cid:durableId="235408351">
+  <w:num w:numId="32">
     <w:abstractNumId w:val="4"/>
   </w:num>
-  <w:num w:numId="33" w16cid:durableId="1724213785">
+  <w:num w:numId="33">
     <w:abstractNumId w:val="6"/>
   </w:num>
-  <w:num w:numId="34" w16cid:durableId="496313531">
+  <w:num w:numId="34">
     <w:abstractNumId w:val="24"/>
   </w:num>
-  <w:num w:numId="35" w16cid:durableId="168256437">
+  <w:num w:numId="35">
     <w:abstractNumId w:val="36"/>
   </w:num>
-  <w:num w:numId="36" w16cid:durableId="1276717485">
+  <w:num w:numId="36">
     <w:abstractNumId w:val="5"/>
   </w:num>
-  <w:num w:numId="37" w16cid:durableId="593708736">
+  <w:num w:numId="37">
     <w:abstractNumId w:val="41"/>
   </w:num>
-  <w:num w:numId="38" w16cid:durableId="1331983354">
+  <w:num w:numId="38">
     <w:abstractNumId w:val="3"/>
   </w:num>
-  <w:num w:numId="39" w16cid:durableId="1737121356">
+  <w:num w:numId="39">
     <w:abstractNumId w:val="30"/>
   </w:num>
-  <w:num w:numId="40" w16cid:durableId="474879918">
+  <w:num w:numId="40">
     <w:abstractNumId w:val="13"/>
   </w:num>
-  <w:num w:numId="41" w16cid:durableId="1404529828">
+  <w:num w:numId="41">
     <w:abstractNumId w:val="19"/>
   </w:num>
-  <w:num w:numId="42" w16cid:durableId="1583444044">
+  <w:num w:numId="42">
     <w:abstractNumId w:val="38"/>
   </w:num>
   <w:numIdMacAtCleanup w:val="5"/>
@@ -10615,7 +10432,7 @@
 </file>
 
 <file path=word/styles.xml><?xml version="1.0" encoding="utf-8"?>
-<w:styles xmlns:mc="http://schemas.openxmlformats.org/markup-compatibility/2006" xmlns:r="http://schemas.openxmlformats.org/officeDocument/2006/relationships" xmlns:w="http://schemas.openxmlformats.org/wordprocessingml/2006/main" xmlns:w14="http://schemas.microsoft.com/office/word/2010/wordml" xmlns:w15="http://schemas.microsoft.com/office/word/2012/wordml" xmlns:w16cex="http://schemas.microsoft.com/office/word/2018/wordml/cex" xmlns:w16cid="http://schemas.microsoft.com/office/word/2016/wordml/cid" xmlns:w16="http://schemas.microsoft.com/office/word/2018/wordml" xmlns:w16du="http://schemas.microsoft.com/office/word/2023/wordml/word16du" xmlns:w16sdtdh="http://schemas.microsoft.com/office/word/2020/wordml/sdtdatahash" xmlns:w16sdtfl="http://schemas.microsoft.com/office/word/2024/wordml/sdtformatlock" xmlns:w16se="http://schemas.microsoft.com/office/word/2015/wordml/symex" mc:Ignorable="w14 w15 w16se w16cid w16 w16cex w16sdtdh w16sdtfl w16du">
+<w:styles xmlns:mc="http://schemas.openxmlformats.org/markup-compatibility/2006" xmlns:r="http://schemas.openxmlformats.org/officeDocument/2006/relationships" xmlns:w="http://schemas.openxmlformats.org/wordprocessingml/2006/main" xmlns:w14="http://schemas.microsoft.com/office/word/2010/wordml" xmlns:w15="http://schemas.microsoft.com/office/word/2012/wordml" xmlns:w16cid="http://schemas.microsoft.com/office/word/2016/wordml/cid" xmlns:w16se="http://schemas.microsoft.com/office/word/2015/wordml/symex" mc:Ignorable="w14 w15 w16se w16cid">
   <w:docDefaults>
     <w:rPrDefault>
       <w:rPr>
@@ -10625,7 +10442,7 @@
     </w:rPrDefault>
     <w:pPrDefault/>
   </w:docDefaults>
-  <w:latentStyles w:defLockedState="0" w:defUIPriority="99" w:defSemiHidden="0" w:defUnhideWhenUsed="0" w:defQFormat="0" w:count="376">
+  <w:latentStyles w:defLockedState="0" w:defUIPriority="99" w:defSemiHidden="0" w:defUnhideWhenUsed="0" w:defQFormat="0" w:count="375">
     <w:lsdException w:name="Normal" w:uiPriority="0" w:qFormat="1"/>
     <w:lsdException w:name="heading 1" w:uiPriority="9" w:qFormat="1"/>
     <w:lsdException w:name="heading 2" w:uiPriority="9" w:qFormat="1"/>
@@ -10731,7 +10548,6 @@
     <w:lsdException w:name="HTML Sample" w:semiHidden="1" w:unhideWhenUsed="1"/>
     <w:lsdException w:name="HTML Typewriter" w:semiHidden="1" w:unhideWhenUsed="1"/>
     <w:lsdException w:name="HTML Variable" w:semiHidden="1" w:unhideWhenUsed="1"/>
-    <w:lsdException w:name="Normal Table" w:semiHidden="1" w:unhideWhenUsed="1"/>
     <w:lsdException w:name="annotation subject" w:semiHidden="1" w:unhideWhenUsed="1"/>
     <w:lsdException w:name="No List" w:semiHidden="1" w:unhideWhenUsed="1"/>
     <w:lsdException w:name="Outline List 1" w:semiHidden="1" w:unhideWhenUsed="1"/>
@@ -10775,10 +10591,8 @@
     <w:lsdException w:name="Table Elegant" w:semiHidden="1" w:unhideWhenUsed="1"/>
     <w:lsdException w:name="Table Professional" w:semiHidden="1" w:unhideWhenUsed="1"/>
     <w:lsdException w:name="Table Subtle 1" w:semiHidden="1" w:unhideWhenUsed="1"/>
-    <w:lsdException w:name="Table Subtle 2" w:semiHidden="1" w:unhideWhenUsed="1"/>
     <w:lsdException w:name="Table Web 1" w:semiHidden="1" w:unhideWhenUsed="1"/>
     <w:lsdException w:name="Table Web 2" w:semiHidden="1" w:unhideWhenUsed="1"/>
-    <w:lsdException w:name="Table Web 3" w:semiHidden="1" w:unhideWhenUsed="1"/>
     <w:lsdException w:name="Balloon Text" w:semiHidden="1" w:unhideWhenUsed="1"/>
     <w:lsdException w:name="Table Grid" w:uiPriority="39"/>
     <w:lsdException w:name="Table Theme" w:semiHidden="1" w:unhideWhenUsed="1"/>
@@ -11001,11 +10815,11 @@
     <w:lsdException w:name="Smart Hyperlink" w:semiHidden="1" w:unhideWhenUsed="1"/>
     <w:lsdException w:name="Hashtag" w:semiHidden="1" w:unhideWhenUsed="1"/>
     <w:lsdException w:name="Unresolved Mention" w:semiHidden="1" w:unhideWhenUsed="1"/>
-    <w:lsdException w:name="Smart Link" w:semiHidden="1" w:unhideWhenUsed="1"/>
   </w:latentStyles>
   <w:style w:type="paragraph" w:default="1" w:styleId="Normal">
     <w:name w:val="Normal"/>
     <w:qFormat/>
+    <w:rsid w:val="00227069"/>
     <w:pPr>
       <w:widowControl w:val="0"/>
       <w:spacing w:line="240" w:lineRule="atLeast"/>
@@ -11715,8 +11529,8 @@
       <w:contextualSpacing/>
     </w:pPr>
   </w:style>
-  <w:style w:type="character" w:styleId="Mencinsinresolver">
-    <w:name w:val="Unresolved Mention"/>
+  <w:style w:type="character" w:customStyle="1" w:styleId="Mencinsinresolver1">
+    <w:name w:val="Mención sin resolver1"/>
     <w:basedOn w:val="Fuentedeprrafopredeter"/>
     <w:uiPriority w:val="99"/>
     <w:semiHidden/>

</xml_diff>